<commit_message>
Working on Data Analysis so updating data analysis sheet and still making dissertation revisions
</commit_message>
<xml_diff>
--- a/Tables.of.Demographic.Data.docx
+++ b/Tables.of.Demographic.Data.docx
@@ -578,8 +578,6 @@
       <w:r>
         <w:t>, lower p-value=more significance</w:t>
       </w:r>
-      <w:bookmarkStart w:id="0" w:name="_GoBack"/>
-      <w:bookmarkEnd w:id="0"/>
       <w:r>
         <w:t>)</w:t>
       </w:r>
@@ -1105,7 +1103,7 @@
             <w:tcBorders>
               <w:top w:val="nil"/>
               <w:left w:val="single" w:sz="4" w:space="0" w:color="auto"/>
-              <w:bottom w:val="single" w:sz="4" w:space="0" w:color="auto"/>
+              <w:bottom w:val="nil"/>
               <w:right w:val="single" w:sz="4" w:space="0" w:color="auto"/>
             </w:tcBorders>
           </w:tcPr>
@@ -1121,7 +1119,7 @@
             <w:tcBorders>
               <w:top w:val="nil"/>
               <w:left w:val="single" w:sz="4" w:space="0" w:color="auto"/>
-              <w:bottom w:val="single" w:sz="4" w:space="0" w:color="auto"/>
+              <w:bottom w:val="nil"/>
               <w:right w:val="single" w:sz="4" w:space="0" w:color="auto"/>
             </w:tcBorders>
           </w:tcPr>
@@ -1137,7 +1135,7 @@
             <w:tcBorders>
               <w:top w:val="nil"/>
               <w:left w:val="single" w:sz="4" w:space="0" w:color="auto"/>
-              <w:bottom w:val="single" w:sz="4" w:space="0" w:color="auto"/>
+              <w:bottom w:val="nil"/>
               <w:right w:val="single" w:sz="4" w:space="0" w:color="auto"/>
             </w:tcBorders>
           </w:tcPr>
@@ -1153,7 +1151,7 @@
             <w:tcBorders>
               <w:top w:val="nil"/>
               <w:left w:val="single" w:sz="4" w:space="0" w:color="auto"/>
-              <w:bottom w:val="single" w:sz="4" w:space="0" w:color="auto"/>
+              <w:bottom w:val="nil"/>
               <w:right w:val="single" w:sz="4" w:space="0" w:color="auto"/>
             </w:tcBorders>
           </w:tcPr>
@@ -1169,7 +1167,7 @@
             <w:tcBorders>
               <w:top w:val="nil"/>
               <w:left w:val="single" w:sz="4" w:space="0" w:color="auto"/>
-              <w:bottom w:val="single" w:sz="4" w:space="0" w:color="auto"/>
+              <w:bottom w:val="nil"/>
               <w:right w:val="single" w:sz="4" w:space="0" w:color="auto"/>
             </w:tcBorders>
           </w:tcPr>
@@ -1199,7 +1197,7 @@
             <w:tcBorders>
               <w:top w:val="nil"/>
               <w:left w:val="single" w:sz="4" w:space="0" w:color="auto"/>
-              <w:bottom w:val="single" w:sz="4" w:space="0" w:color="auto"/>
+              <w:bottom w:val="nil"/>
               <w:right w:val="single" w:sz="4" w:space="0" w:color="auto"/>
             </w:tcBorders>
           </w:tcPr>
@@ -1215,7 +1213,7 @@
             <w:tcBorders>
               <w:top w:val="nil"/>
               <w:left w:val="single" w:sz="4" w:space="0" w:color="auto"/>
-              <w:bottom w:val="single" w:sz="4" w:space="0" w:color="auto"/>
+              <w:bottom w:val="nil"/>
               <w:right w:val="single" w:sz="4" w:space="0" w:color="auto"/>
             </w:tcBorders>
           </w:tcPr>
@@ -1231,7 +1229,7 @@
             <w:tcBorders>
               <w:top w:val="nil"/>
               <w:left w:val="single" w:sz="4" w:space="0" w:color="auto"/>
-              <w:bottom w:val="single" w:sz="4" w:space="0" w:color="auto"/>
+              <w:bottom w:val="nil"/>
               <w:right w:val="single" w:sz="4" w:space="0" w:color="auto"/>
             </w:tcBorders>
           </w:tcPr>
@@ -1247,7 +1245,7 @@
             <w:tcBorders>
               <w:top w:val="nil"/>
               <w:left w:val="single" w:sz="4" w:space="0" w:color="auto"/>
-              <w:bottom w:val="single" w:sz="4" w:space="0" w:color="auto"/>
+              <w:bottom w:val="nil"/>
               <w:right w:val="single" w:sz="4" w:space="0" w:color="auto"/>
             </w:tcBorders>
           </w:tcPr>
@@ -1263,7 +1261,7 @@
             <w:tcBorders>
               <w:top w:val="nil"/>
               <w:left w:val="single" w:sz="4" w:space="0" w:color="auto"/>
-              <w:bottom w:val="single" w:sz="4" w:space="0" w:color="auto"/>
+              <w:bottom w:val="nil"/>
               <w:right w:val="single" w:sz="4" w:space="0" w:color="auto"/>
             </w:tcBorders>
           </w:tcPr>
@@ -1293,7 +1291,7 @@
             <w:tcBorders>
               <w:top w:val="nil"/>
               <w:left w:val="single" w:sz="4" w:space="0" w:color="auto"/>
-              <w:bottom w:val="single" w:sz="4" w:space="0" w:color="auto"/>
+              <w:bottom w:val="nil"/>
               <w:right w:val="single" w:sz="4" w:space="0" w:color="auto"/>
             </w:tcBorders>
           </w:tcPr>
@@ -1309,7 +1307,7 @@
             <w:tcBorders>
               <w:top w:val="nil"/>
               <w:left w:val="single" w:sz="4" w:space="0" w:color="auto"/>
-              <w:bottom w:val="single" w:sz="4" w:space="0" w:color="auto"/>
+              <w:bottom w:val="nil"/>
               <w:right w:val="single" w:sz="4" w:space="0" w:color="auto"/>
             </w:tcBorders>
           </w:tcPr>
@@ -1325,7 +1323,7 @@
             <w:tcBorders>
               <w:top w:val="nil"/>
               <w:left w:val="single" w:sz="4" w:space="0" w:color="auto"/>
-              <w:bottom w:val="single" w:sz="4" w:space="0" w:color="auto"/>
+              <w:bottom w:val="nil"/>
               <w:right w:val="single" w:sz="4" w:space="0" w:color="auto"/>
             </w:tcBorders>
           </w:tcPr>
@@ -1341,7 +1339,7 @@
             <w:tcBorders>
               <w:top w:val="nil"/>
               <w:left w:val="single" w:sz="4" w:space="0" w:color="auto"/>
-              <w:bottom w:val="single" w:sz="4" w:space="0" w:color="auto"/>
+              <w:bottom w:val="nil"/>
               <w:right w:val="single" w:sz="4" w:space="0" w:color="auto"/>
             </w:tcBorders>
           </w:tcPr>
@@ -1357,7 +1355,7 @@
             <w:tcBorders>
               <w:top w:val="nil"/>
               <w:left w:val="single" w:sz="4" w:space="0" w:color="auto"/>
-              <w:bottom w:val="single" w:sz="4" w:space="0" w:color="auto"/>
+              <w:bottom w:val="nil"/>
               <w:right w:val="single" w:sz="4" w:space="0" w:color="auto"/>
             </w:tcBorders>
           </w:tcPr>
@@ -1387,7 +1385,7 @@
             <w:tcBorders>
               <w:top w:val="nil"/>
               <w:left w:val="single" w:sz="4" w:space="0" w:color="auto"/>
-              <w:bottom w:val="single" w:sz="4" w:space="0" w:color="auto"/>
+              <w:bottom w:val="nil"/>
               <w:right w:val="single" w:sz="4" w:space="0" w:color="auto"/>
             </w:tcBorders>
           </w:tcPr>
@@ -1403,7 +1401,7 @@
             <w:tcBorders>
               <w:top w:val="nil"/>
               <w:left w:val="single" w:sz="4" w:space="0" w:color="auto"/>
-              <w:bottom w:val="single" w:sz="4" w:space="0" w:color="auto"/>
+              <w:bottom w:val="nil"/>
               <w:right w:val="single" w:sz="4" w:space="0" w:color="auto"/>
             </w:tcBorders>
           </w:tcPr>
@@ -1419,7 +1417,7 @@
             <w:tcBorders>
               <w:top w:val="nil"/>
               <w:left w:val="single" w:sz="4" w:space="0" w:color="auto"/>
-              <w:bottom w:val="single" w:sz="4" w:space="0" w:color="auto"/>
+              <w:bottom w:val="nil"/>
               <w:right w:val="single" w:sz="4" w:space="0" w:color="auto"/>
             </w:tcBorders>
           </w:tcPr>
@@ -1435,7 +1433,7 @@
             <w:tcBorders>
               <w:top w:val="nil"/>
               <w:left w:val="single" w:sz="4" w:space="0" w:color="auto"/>
-              <w:bottom w:val="single" w:sz="4" w:space="0" w:color="auto"/>
+              <w:bottom w:val="nil"/>
               <w:right w:val="single" w:sz="4" w:space="0" w:color="auto"/>
             </w:tcBorders>
           </w:tcPr>
@@ -1451,7 +1449,7 @@
             <w:tcBorders>
               <w:top w:val="nil"/>
               <w:left w:val="single" w:sz="4" w:space="0" w:color="auto"/>
-              <w:bottom w:val="single" w:sz="4" w:space="0" w:color="auto"/>
+              <w:bottom w:val="nil"/>
               <w:right w:val="single" w:sz="4" w:space="0" w:color="auto"/>
             </w:tcBorders>
           </w:tcPr>
@@ -1481,7 +1479,7 @@
             <w:tcBorders>
               <w:top w:val="nil"/>
               <w:left w:val="single" w:sz="4" w:space="0" w:color="auto"/>
-              <w:bottom w:val="single" w:sz="4" w:space="0" w:color="auto"/>
+              <w:bottom w:val="nil"/>
               <w:right w:val="single" w:sz="4" w:space="0" w:color="auto"/>
             </w:tcBorders>
           </w:tcPr>
@@ -1497,7 +1495,7 @@
             <w:tcBorders>
               <w:top w:val="nil"/>
               <w:left w:val="single" w:sz="4" w:space="0" w:color="auto"/>
-              <w:bottom w:val="single" w:sz="4" w:space="0" w:color="auto"/>
+              <w:bottom w:val="nil"/>
               <w:right w:val="single" w:sz="4" w:space="0" w:color="auto"/>
             </w:tcBorders>
           </w:tcPr>
@@ -1513,7 +1511,7 @@
             <w:tcBorders>
               <w:top w:val="nil"/>
               <w:left w:val="single" w:sz="4" w:space="0" w:color="auto"/>
-              <w:bottom w:val="single" w:sz="4" w:space="0" w:color="auto"/>
+              <w:bottom w:val="nil"/>
               <w:right w:val="single" w:sz="4" w:space="0" w:color="auto"/>
             </w:tcBorders>
           </w:tcPr>
@@ -1529,7 +1527,7 @@
             <w:tcBorders>
               <w:top w:val="nil"/>
               <w:left w:val="single" w:sz="4" w:space="0" w:color="auto"/>
-              <w:bottom w:val="single" w:sz="4" w:space="0" w:color="auto"/>
+              <w:bottom w:val="nil"/>
               <w:right w:val="single" w:sz="4" w:space="0" w:color="auto"/>
             </w:tcBorders>
           </w:tcPr>
@@ -1545,7 +1543,7 @@
             <w:tcBorders>
               <w:top w:val="nil"/>
               <w:left w:val="single" w:sz="4" w:space="0" w:color="auto"/>
-              <w:bottom w:val="single" w:sz="4" w:space="0" w:color="auto"/>
+              <w:bottom w:val="nil"/>
               <w:right w:val="single" w:sz="4" w:space="0" w:color="auto"/>
             </w:tcBorders>
           </w:tcPr>
@@ -1576,7 +1574,7 @@
             <w:tcBorders>
               <w:top w:val="nil"/>
               <w:left w:val="single" w:sz="4" w:space="0" w:color="auto"/>
-              <w:bottom w:val="single" w:sz="4" w:space="0" w:color="auto"/>
+              <w:bottom w:val="nil"/>
               <w:right w:val="single" w:sz="4" w:space="0" w:color="auto"/>
             </w:tcBorders>
           </w:tcPr>
@@ -1592,7 +1590,7 @@
             <w:tcBorders>
               <w:top w:val="nil"/>
               <w:left w:val="single" w:sz="4" w:space="0" w:color="auto"/>
-              <w:bottom w:val="single" w:sz="4" w:space="0" w:color="auto"/>
+              <w:bottom w:val="nil"/>
               <w:right w:val="single" w:sz="4" w:space="0" w:color="auto"/>
             </w:tcBorders>
           </w:tcPr>
@@ -1608,7 +1606,7 @@
             <w:tcBorders>
               <w:top w:val="nil"/>
               <w:left w:val="single" w:sz="4" w:space="0" w:color="auto"/>
-              <w:bottom w:val="single" w:sz="4" w:space="0" w:color="auto"/>
+              <w:bottom w:val="nil"/>
               <w:right w:val="single" w:sz="4" w:space="0" w:color="auto"/>
             </w:tcBorders>
           </w:tcPr>
@@ -1624,7 +1622,7 @@
             <w:tcBorders>
               <w:top w:val="nil"/>
               <w:left w:val="single" w:sz="4" w:space="0" w:color="auto"/>
-              <w:bottom w:val="single" w:sz="4" w:space="0" w:color="auto"/>
+              <w:bottom w:val="nil"/>
               <w:right w:val="single" w:sz="4" w:space="0" w:color="auto"/>
             </w:tcBorders>
           </w:tcPr>
@@ -1640,7 +1638,7 @@
             <w:tcBorders>
               <w:top w:val="nil"/>
               <w:left w:val="single" w:sz="4" w:space="0" w:color="auto"/>
-              <w:bottom w:val="single" w:sz="4" w:space="0" w:color="auto"/>
+              <w:bottom w:val="nil"/>
               <w:right w:val="single" w:sz="4" w:space="0" w:color="auto"/>
             </w:tcBorders>
           </w:tcPr>
@@ -1670,7 +1668,7 @@
             <w:tcBorders>
               <w:top w:val="nil"/>
               <w:left w:val="single" w:sz="4" w:space="0" w:color="auto"/>
-              <w:bottom w:val="single" w:sz="4" w:space="0" w:color="auto"/>
+              <w:bottom w:val="nil"/>
               <w:right w:val="single" w:sz="4" w:space="0" w:color="auto"/>
             </w:tcBorders>
           </w:tcPr>
@@ -1686,7 +1684,7 @@
             <w:tcBorders>
               <w:top w:val="nil"/>
               <w:left w:val="single" w:sz="4" w:space="0" w:color="auto"/>
-              <w:bottom w:val="single" w:sz="4" w:space="0" w:color="auto"/>
+              <w:bottom w:val="nil"/>
               <w:right w:val="single" w:sz="4" w:space="0" w:color="auto"/>
             </w:tcBorders>
           </w:tcPr>
@@ -1702,7 +1700,7 @@
             <w:tcBorders>
               <w:top w:val="nil"/>
               <w:left w:val="single" w:sz="4" w:space="0" w:color="auto"/>
-              <w:bottom w:val="single" w:sz="4" w:space="0" w:color="auto"/>
+              <w:bottom w:val="nil"/>
               <w:right w:val="single" w:sz="4" w:space="0" w:color="auto"/>
             </w:tcBorders>
           </w:tcPr>
@@ -1718,7 +1716,7 @@
             <w:tcBorders>
               <w:top w:val="nil"/>
               <w:left w:val="single" w:sz="4" w:space="0" w:color="auto"/>
-              <w:bottom w:val="single" w:sz="4" w:space="0" w:color="auto"/>
+              <w:bottom w:val="nil"/>
               <w:right w:val="single" w:sz="4" w:space="0" w:color="auto"/>
             </w:tcBorders>
           </w:tcPr>
@@ -1734,7 +1732,7 @@
             <w:tcBorders>
               <w:top w:val="nil"/>
               <w:left w:val="single" w:sz="4" w:space="0" w:color="auto"/>
-              <w:bottom w:val="single" w:sz="4" w:space="0" w:color="auto"/>
+              <w:bottom w:val="nil"/>
               <w:right w:val="single" w:sz="4" w:space="0" w:color="auto"/>
             </w:tcBorders>
           </w:tcPr>
@@ -1812,7 +1810,10 @@
               <w:right w:val="single" w:sz="4" w:space="0" w:color="auto"/>
             </w:tcBorders>
           </w:tcPr>
-          <w:p/>
+          <w:p>
+            <w:bookmarkStart w:id="0" w:name="_GoBack"/>
+            <w:bookmarkEnd w:id="0"/>
+          </w:p>
         </w:tc>
       </w:tr>
     </w:tbl>

</xml_diff>